<commit_message>
Leave 3/9/2023 12:08 AM
</commit_message>
<xml_diff>
--- a/SHARED FOLDER/CERTIFICATE LEAVE CREDITS TERMINAL.docx
+++ b/SHARED FOLDER/CERTIFICATE LEAVE CREDITS TERMINAL.docx
@@ -265,7 +265,7 @@
           <w:sz w:val="24"/>
           <w:szCs w:val="24"/>
         </w:rPr>
-        <w:t>MR</w:t>
+        <w:t>MS</w:t>
       </w:r>
       <w:r>
         <w:rPr>
@@ -326,7 +326,7 @@
           <w:sz w:val="24"/>
           <w:szCs w:val="24"/>
         </w:rPr>
-        <w:t>INOCENCIO M.  ANGCAYA</w:t>
+        <w:t>AMELITA V.  FERMA</w:t>
       </w:r>
       <w:r>
         <w:rPr>
@@ -420,7 +420,7 @@
           <w:sz w:val="24"/>
           <w:szCs w:val="24"/>
         </w:rPr>
-        <w:t>Casual Employee</w:t>
+        <w:t>Agriculturist B</w:t>
       </w:r>
       <w:r>
         <w:rPr>
@@ -534,7 +534,7 @@
           <w:sz w:val="24"/>
           <w:szCs w:val="24"/>
         </w:rPr>
-        <w:t>Vice Mayor's Office Detailed At Civil Security Unit</w:t>
+        <w:t>City Agriculture Office</w:t>
       </w:r>
       <w:r>
         <w:rPr>
@@ -721,7 +721,7 @@
           <w:sz w:val="24"/>
           <w:szCs w:val="24"/>
         </w:rPr>
-        <w:t>11,374.00</w:t>
+        <w:t>26,497.00</w:t>
       </w:r>
       <w:r>
         <w:rPr>
@@ -860,7 +860,7 @@
           <w:sz w:val="24"/>
           <w:szCs w:val="24"/>
         </w:rPr>
-        <w:t>92.416</w:t>
+        <w:t>453.500</w:t>
       </w:r>
       <w:r>
         <w:rPr>
@@ -985,7 +985,7 @@
           <w:sz w:val="24"/>
           <w:szCs w:val="24"/>
         </w:rPr>
-        <w:t>11,374.00</w:t>
+        <w:t>26,497.00</w:t>
       </w:r>
       <w:r>
         <w:rPr>
@@ -1050,7 +1050,7 @@
           <w:sz w:val="24"/>
           <w:szCs w:val="24"/>
         </w:rPr>
-        <w:t>92.416</w:t>
+        <w:t>453.500</w:t>
       </w:r>
       <w:r>
         <w:rPr>
@@ -1189,7 +1189,7 @@
           <w:szCs w:val="24"/>
           <w:u w:val="single"/>
         </w:rPr>
-        <w:t>50,657.25</w:t>
+        <w:t>579,102.25</w:t>
       </w:r>
       <w:r>
         <w:rPr>

</xml_diff>